<commit_message>
Build script changes. docs
</commit_message>
<xml_diff>
--- a/BackEnd/WebApp/wwwroot/assets/docs/FlowchartClientApp.docx
+++ b/BackEnd/WebApp/wwwroot/assets/docs/FlowchartClientApp.docx
@@ -3,7 +3,6 @@
 <w:document xmlns:wpc="http://schemas.microsoft.com/office/word/2010/wordprocessingCanvas" xmlns:cx="http://schemas.microsoft.com/office/drawing/2014/chartex" xmlns:mc="http://schemas.openxmlformats.org/markup-compatibility/2006" xmlns:o="urn:schemas-microsoft-com:office:office" xmlns:r="http://schemas.openxmlformats.org/officeDocument/2006/relationships" xmlns:m="http://schemas.openxmlformats.org/officeDocument/2006/math" xmlns:v="urn:schemas-microsoft-com:vml" xmlns:wp14="http://schemas.microsoft.com/office/word/2010/wordprocessingDrawing" xmlns:wp="http://schemas.openxmlformats.org/drawingml/2006/wordprocessingDrawing" xmlns:w10="urn:schemas-microsoft-com:office:word" xmlns:w="http://schemas.openxmlformats.org/wordprocessingml/2006/main" xmlns:w14="http://schemas.microsoft.com/office/word/2010/wordml" xmlns:w15="http://schemas.microsoft.com/office/word/2012/wordml" xmlns:w16se="http://schemas.microsoft.com/office/word/2015/wordml/symex" xmlns:wpg="http://schemas.microsoft.com/office/word/2010/wordprocessingGroup" xmlns:wpi="http://schemas.microsoft.com/office/word/2010/wordprocessingInk" xmlns:wne="http://schemas.microsoft.com/office/word/2006/wordml" xmlns:wps="http://schemas.microsoft.com/office/word/2010/wordprocessingShape" mc:Ignorable="w14 w15 w16se wp14">
   <w:body>
     <w:p>
-      <w:bookmarkStart w:id="0" w:name="_GoBack"/>
       <w:r>
         <w:rPr>
           <w:noProof/>
@@ -12,7 +11,7 @@
           <mc:Choice Requires="wpc">
             <w:drawing>
               <wp:inline distT="0" distB="0" distL="0" distR="0">
-                <wp:extent cx="6725285" cy="8877087"/>
+                <wp:extent cx="6767688" cy="8876665"/>
                 <wp:effectExtent l="0" t="0" r="0" b="0"/>
                 <wp:docPr id="1" name="Canvas 1"/>
                 <wp:cNvGraphicFramePr>
@@ -24,59 +23,11 @@
                       <wpc:bg/>
                       <wpc:whole/>
                       <wps:wsp>
-                        <wps:cNvPr id="11" name="Flowchart: Magnetic Disk 11"/>
-                        <wps:cNvSpPr/>
-                        <wps:spPr>
-                          <a:xfrm>
-                            <a:off x="4423832" y="3990131"/>
-                            <a:ext cx="914400" cy="612648"/>
-                          </a:xfrm>
-                          <a:prstGeom prst="flowChartMagneticDisk">
-                            <a:avLst/>
-                          </a:prstGeom>
-                        </wps:spPr>
-                        <wps:style>
-                          <a:lnRef idx="2">
-                            <a:schemeClr val="dk1"/>
-                          </a:lnRef>
-                          <a:fillRef idx="1">
-                            <a:schemeClr val="lt1"/>
-                          </a:fillRef>
-                          <a:effectRef idx="0">
-                            <a:schemeClr val="dk1"/>
-                          </a:effectRef>
-                          <a:fontRef idx="minor">
-                            <a:schemeClr val="dk1"/>
-                          </a:fontRef>
-                        </wps:style>
-                        <wps:txbx>
-                          <w:txbxContent>
-                            <w:p>
-                              <w:pPr>
-                                <w:jc w:val="center"/>
-                              </w:pPr>
-                              <w:r>
-                                <w:t xml:space="preserve">File </w:t>
-                              </w:r>
-                              <w:r>
-                                <w:t>assets</w:t>
-                              </w:r>
-                            </w:p>
-                          </w:txbxContent>
-                        </wps:txbx>
-                        <wps:bodyPr rot="0" spcFirstLastPara="0" vertOverflow="overflow" horzOverflow="overflow" vert="horz" wrap="square" lIns="91440" tIns="45720" rIns="91440" bIns="45720" numCol="1" spcCol="0" rtlCol="0" fromWordArt="0" anchor="ctr" anchorCtr="0" forceAA="0" compatLnSpc="1">
-                          <a:prstTxWarp prst="textNoShape">
-                            <a:avLst/>
-                          </a:prstTxWarp>
-                          <a:noAutofit/>
-                        </wps:bodyPr>
-                      </wps:wsp>
-                      <wps:wsp>
                         <wps:cNvPr id="15" name="Rectangle 15"/>
                         <wps:cNvSpPr/>
                         <wps:spPr>
                           <a:xfrm>
-                            <a:off x="2724150" y="38100"/>
+                            <a:off x="2675403" y="38100"/>
                             <a:ext cx="1085850" cy="812800"/>
                           </a:xfrm>
                           <a:prstGeom prst="rect">
@@ -121,14 +72,14 @@
                         <wps:cNvSpPr/>
                         <wps:spPr>
                           <a:xfrm>
-                            <a:off x="2628900" y="7741370"/>
+                            <a:off x="1377620" y="6935326"/>
                             <a:ext cx="2844800" cy="812165"/>
                           </a:xfrm>
                           <a:prstGeom prst="rect">
                             <a:avLst/>
                           </a:prstGeom>
-                          <a:ln>
-                            <a:prstDash val="sysDash"/>
+                          <a:ln w="25400">
+                            <a:prstDash val="dash"/>
                           </a:ln>
                         </wps:spPr>
                         <wps:style>
@@ -165,12 +116,12 @@
                         </wps:bodyPr>
                       </wps:wsp>
                       <wps:wsp>
-                        <wps:cNvPr id="48" name="Rectangle 48"/>
+                        <wps:cNvPr id="49" name="Rectangle 49"/>
                         <wps:cNvSpPr/>
                         <wps:spPr>
                           <a:xfrm>
-                            <a:off x="459400" y="7317095"/>
-                            <a:ext cx="1217000" cy="812165"/>
+                            <a:off x="2527298" y="4557666"/>
+                            <a:ext cx="1468970" cy="1069845"/>
                           </a:xfrm>
                           <a:prstGeom prst="rect">
                             <a:avLst/>
@@ -195,48 +146,17 @@
                             <w:p>
                               <w:pPr>
                                 <w:jc w:val="center"/>
+                                <w:rPr>
+                                  <w:b/>
+                                </w:rPr>
                               </w:pPr>
                               <w:r>
-                                <w:t>Video Component (called by Fixasr)</w:t>
+                                <w:rPr>
+                                  <w:b/>
+                                </w:rPr>
+                                <w:t>Small Cards</w:t>
                               </w:r>
                             </w:p>
-                          </w:txbxContent>
-                        </wps:txbx>
-                        <wps:bodyPr rot="0" spcFirstLastPara="0" vert="horz" wrap="square" lIns="91440" tIns="45720" rIns="91440" bIns="45720" numCol="1" spcCol="0" rtlCol="0" fromWordArt="0" anchor="ctr" anchorCtr="0" forceAA="0" compatLnSpc="1">
-                          <a:prstTxWarp prst="textNoShape">
-                            <a:avLst/>
-                          </a:prstTxWarp>
-                          <a:noAutofit/>
-                        </wps:bodyPr>
-                      </wps:wsp>
-                      <wps:wsp>
-                        <wps:cNvPr id="49" name="Rectangle 49"/>
-                        <wps:cNvSpPr/>
-                        <wps:spPr>
-                          <a:xfrm>
-                            <a:off x="2745400" y="5227999"/>
-                            <a:ext cx="2182200" cy="812165"/>
-                          </a:xfrm>
-                          <a:prstGeom prst="rect">
-                            <a:avLst/>
-                          </a:prstGeom>
-                        </wps:spPr>
-                        <wps:style>
-                          <a:lnRef idx="2">
-                            <a:schemeClr val="dk1"/>
-                          </a:lnRef>
-                          <a:fillRef idx="1">
-                            <a:schemeClr val="lt1"/>
-                          </a:fillRef>
-                          <a:effectRef idx="0">
-                            <a:schemeClr val="dk1"/>
-                          </a:effectRef>
-                          <a:fontRef idx="minor">
-                            <a:schemeClr val="dk1"/>
-                          </a:fontRef>
-                        </wps:style>
-                        <wps:txbx>
-                          <w:txbxContent>
                             <w:p>
                               <w:pPr>
                                 <w:jc w:val="center"/>
@@ -246,11 +166,6 @@
                               </w:r>
                               <w:r>
                                 <w:br/>
-                                <w:t>Components</w:t>
-                              </w:r>
-                              <w:r>
-                                <w:br/>
-                                <w:t xml:space="preserve"> (in small cards)</w:t>
                               </w:r>
                             </w:p>
                           </w:txbxContent>
@@ -267,8 +182,8 @@
                         <wps:cNvSpPr/>
                         <wps:spPr>
                           <a:xfrm>
-                            <a:off x="184150" y="5218974"/>
-                            <a:ext cx="2432050" cy="1061175"/>
+                            <a:off x="65129" y="4618930"/>
+                            <a:ext cx="2192649" cy="1061175"/>
                           </a:xfrm>
                           <a:prstGeom prst="rect">
                             <a:avLst/>
@@ -290,6 +205,20 @@
                         </wps:style>
                         <wps:txbx>
                           <w:txbxContent>
+                            <w:p>
+                              <w:pPr>
+                                <w:jc w:val="center"/>
+                                <w:rPr>
+                                  <w:b/>
+                                </w:rPr>
+                              </w:pPr>
+                              <w:r>
+                                <w:rPr>
+                                  <w:b/>
+                                </w:rPr>
+                                <w:t>Large Cards</w:t>
+                              </w:r>
+                            </w:p>
                             <w:p>
                               <w:pPr>
                                 <w:jc w:val="center"/>
@@ -299,15 +228,10 @@
                               </w:r>
                               <w:r>
                                 <w:br/>
-                                <w:t>VirtualMeeting, Alerts, Chat</w:t>
+                                <w:t>VirtualM</w:t>
                               </w:r>
                               <w:r>
-                                <w:br/>
-                                <w:t>Components</w:t>
-                              </w:r>
-                              <w:r>
-                                <w:br/>
-                                <w:t xml:space="preserve"> (in large cards)</w:t>
+                                <w:t>eeting, Alerts, Chat</w:t>
                               </w:r>
                             </w:p>
                             <w:p>
@@ -329,7 +253,7 @@
                         <wps:cNvSpPr/>
                         <wps:spPr>
                           <a:xfrm>
-                            <a:off x="2307250" y="2472350"/>
+                            <a:off x="2607792" y="2649816"/>
                             <a:ext cx="1085850" cy="812165"/>
                           </a:xfrm>
                           <a:prstGeom prst="rect">
@@ -357,7 +281,7 @@
                                 <w:jc w:val="center"/>
                               </w:pPr>
                               <w:r>
-                                <w:t>Dashboard Component</w:t>
+                                <w:t>Dashboard</w:t>
                               </w:r>
                             </w:p>
                           </w:txbxContent>
@@ -370,12 +294,12 @@
                         </wps:bodyPr>
                       </wps:wsp>
                       <wps:wsp>
-                        <wps:cNvPr id="52" name="Rectangle 52"/>
+                        <wps:cNvPr id="53" name="Rectangle 53"/>
                         <wps:cNvSpPr/>
                         <wps:spPr>
                           <a:xfrm>
-                            <a:off x="3640750" y="2472350"/>
-                            <a:ext cx="1085850" cy="812165"/>
+                            <a:off x="4613564" y="2640549"/>
+                            <a:ext cx="1218685" cy="812165"/>
                           </a:xfrm>
                           <a:prstGeom prst="rect">
                             <a:avLst/>
@@ -402,7 +326,7 @@
                                 <w:jc w:val="center"/>
                               </w:pPr>
                               <w:r>
-                                <w:t>About Component</w:t>
+                                <w:t>Documentation</w:t>
                               </w:r>
                             </w:p>
                           </w:txbxContent>
@@ -415,12 +339,12 @@
                         </wps:bodyPr>
                       </wps:wsp>
                       <wps:wsp>
-                        <wps:cNvPr id="53" name="Rectangle 53"/>
+                        <wps:cNvPr id="72" name="Rectangle 72"/>
                         <wps:cNvSpPr/>
                         <wps:spPr>
                           <a:xfrm>
-                            <a:off x="4974250" y="2446950"/>
-                            <a:ext cx="1085850" cy="812165"/>
+                            <a:off x="1439353" y="1348400"/>
+                            <a:ext cx="1085850" cy="811530"/>
                           </a:xfrm>
                           <a:prstGeom prst="rect">
                             <a:avLst/>
@@ -447,7 +371,7 @@
                                 <w:jc w:val="center"/>
                               </w:pPr>
                               <w:r>
-                                <w:t>Overview, SysDesign</w:t>
+                                <w:t>Sidenav</w:t>
                               </w:r>
                             </w:p>
                           </w:txbxContent>
@@ -460,12 +384,12 @@
                         </wps:bodyPr>
                       </wps:wsp>
                       <wps:wsp>
-                        <wps:cNvPr id="54" name="Rectangle 54"/>
+                        <wps:cNvPr id="73" name="Rectangle 73"/>
                         <wps:cNvSpPr/>
                         <wps:spPr>
                           <a:xfrm>
-                            <a:off x="4174150" y="1056300"/>
-                            <a:ext cx="1085850" cy="812165"/>
+                            <a:off x="36003" y="1342050"/>
+                            <a:ext cx="1085850" cy="811530"/>
                           </a:xfrm>
                           <a:prstGeom prst="rect">
                             <a:avLst/>
@@ -492,7 +416,7 @@
                                 <w:jc w:val="center"/>
                               </w:pPr>
                               <w:r>
-                                <w:t>(router-outlet)</w:t>
+                                <w:t>Header</w:t>
                               </w:r>
                             </w:p>
                           </w:txbxContent>
@@ -505,101 +429,11 @@
                         </wps:bodyPr>
                       </wps:wsp>
                       <wps:wsp>
-                        <wps:cNvPr id="72" name="Rectangle 72"/>
-                        <wps:cNvSpPr/>
-                        <wps:spPr>
-                          <a:xfrm>
-                            <a:off x="1488100" y="1348400"/>
-                            <a:ext cx="1085850" cy="811530"/>
-                          </a:xfrm>
-                          <a:prstGeom prst="rect">
-                            <a:avLst/>
-                          </a:prstGeom>
-                        </wps:spPr>
-                        <wps:style>
-                          <a:lnRef idx="2">
-                            <a:schemeClr val="dk1"/>
-                          </a:lnRef>
-                          <a:fillRef idx="1">
-                            <a:schemeClr val="lt1"/>
-                          </a:fillRef>
-                          <a:effectRef idx="0">
-                            <a:schemeClr val="dk1"/>
-                          </a:effectRef>
-                          <a:fontRef idx="minor">
-                            <a:schemeClr val="dk1"/>
-                          </a:fontRef>
-                        </wps:style>
-                        <wps:txbx>
-                          <w:txbxContent>
-                            <w:p>
-                              <w:pPr>
-                                <w:jc w:val="center"/>
-                              </w:pPr>
-                              <w:r>
-                                <w:t>Sidenav Component</w:t>
-                              </w:r>
-                            </w:p>
-                          </w:txbxContent>
-                        </wps:txbx>
-                        <wps:bodyPr rot="0" spcFirstLastPara="0" vert="horz" wrap="square" lIns="91440" tIns="45720" rIns="91440" bIns="45720" numCol="1" spcCol="0" rtlCol="0" fromWordArt="0" anchor="ctr" anchorCtr="0" forceAA="0" compatLnSpc="1">
-                          <a:prstTxWarp prst="textNoShape">
-                            <a:avLst/>
-                          </a:prstTxWarp>
-                          <a:noAutofit/>
-                        </wps:bodyPr>
-                      </wps:wsp>
-                      <wps:wsp>
-                        <wps:cNvPr id="73" name="Rectangle 73"/>
-                        <wps:cNvSpPr/>
-                        <wps:spPr>
-                          <a:xfrm>
-                            <a:off x="84750" y="1342050"/>
-                            <a:ext cx="1085850" cy="811530"/>
-                          </a:xfrm>
-                          <a:prstGeom prst="rect">
-                            <a:avLst/>
-                          </a:prstGeom>
-                        </wps:spPr>
-                        <wps:style>
-                          <a:lnRef idx="2">
-                            <a:schemeClr val="dk1"/>
-                          </a:lnRef>
-                          <a:fillRef idx="1">
-                            <a:schemeClr val="lt1"/>
-                          </a:fillRef>
-                          <a:effectRef idx="0">
-                            <a:schemeClr val="dk1"/>
-                          </a:effectRef>
-                          <a:fontRef idx="minor">
-                            <a:schemeClr val="dk1"/>
-                          </a:fontRef>
-                        </wps:style>
-                        <wps:txbx>
-                          <w:txbxContent>
-                            <w:p>
-                              <w:pPr>
-                                <w:jc w:val="center"/>
-                              </w:pPr>
-                              <w:r>
-                                <w:t>Header Component</w:t>
-                              </w:r>
-                            </w:p>
-                          </w:txbxContent>
-                        </wps:txbx>
-                        <wps:bodyPr rot="0" spcFirstLastPara="0" vert="horz" wrap="square" lIns="91440" tIns="45720" rIns="91440" bIns="45720" numCol="1" spcCol="0" rtlCol="0" fromWordArt="0" anchor="ctr" anchorCtr="0" forceAA="0" compatLnSpc="1">
-                          <a:prstTxWarp prst="textNoShape">
-                            <a:avLst/>
-                          </a:prstTxWarp>
-                          <a:noAutofit/>
-                        </wps:bodyPr>
-                      </wps:wsp>
-                      <wps:wsp>
                         <wps:cNvPr id="74" name="Rectangle 74"/>
                         <wps:cNvSpPr/>
                         <wps:spPr>
                           <a:xfrm>
-                            <a:off x="662600" y="2707300"/>
+                            <a:off x="613853" y="2707300"/>
                             <a:ext cx="1085850" cy="811530"/>
                           </a:xfrm>
                           <a:prstGeom prst="rect">
@@ -648,59 +482,6 @@
                         </wps:bodyPr>
                       </wps:wsp>
                       <wps:wsp>
-                        <wps:cNvPr id="75" name="Rectangle 75"/>
-                        <wps:cNvSpPr/>
-                        <wps:spPr>
-                          <a:xfrm>
-                            <a:off x="2300900" y="3856650"/>
-                            <a:ext cx="1085850" cy="810895"/>
-                          </a:xfrm>
-                          <a:prstGeom prst="rect">
-                            <a:avLst/>
-                          </a:prstGeom>
-                          <a:ln w="19050">
-                            <a:prstDash val="sysDot"/>
-                          </a:ln>
-                        </wps:spPr>
-                        <wps:style>
-                          <a:lnRef idx="2">
-                            <a:schemeClr val="dk1"/>
-                          </a:lnRef>
-                          <a:fillRef idx="1">
-                            <a:schemeClr val="lt1"/>
-                          </a:fillRef>
-                          <a:effectRef idx="0">
-                            <a:schemeClr val="dk1"/>
-                          </a:effectRef>
-                          <a:fontRef idx="minor">
-                            <a:schemeClr val="dk1"/>
-                          </a:fontRef>
-                        </wps:style>
-                        <wps:txbx>
-                          <w:txbxContent>
-                            <w:p>
-                              <w:pPr>
-                                <w:jc w:val="center"/>
-                              </w:pPr>
-                              <w:proofErr w:type="spellStart"/>
-                              <w:r>
-                                <w:t>DashCards</w:t>
-                              </w:r>
-                              <w:proofErr w:type="spellEnd"/>
-                              <w:r>
-                                <w:t xml:space="preserve"> Service</w:t>
-                              </w:r>
-                            </w:p>
-                          </w:txbxContent>
-                        </wps:txbx>
-                        <wps:bodyPr rot="0" spcFirstLastPara="0" vert="horz" wrap="square" lIns="91440" tIns="45720" rIns="91440" bIns="45720" numCol="1" spcCol="0" rtlCol="0" fromWordArt="0" anchor="ctr" anchorCtr="0" forceAA="0" compatLnSpc="1">
-                          <a:prstTxWarp prst="textNoShape">
-                            <a:avLst/>
-                          </a:prstTxWarp>
-                          <a:noAutofit/>
-                        </wps:bodyPr>
-                      </wps:wsp>
-                      <wps:wsp>
                         <wps:cNvPr id="76" name="Elbow Connector 76"/>
                         <wps:cNvCnPr>
                           <a:stCxn id="15" idx="1"/>
@@ -708,7 +489,7 @@
                         </wps:cNvCnPr>
                         <wps:spPr>
                           <a:xfrm rot="10800000" flipV="1">
-                            <a:off x="627676" y="444500"/>
+                            <a:off x="578929" y="444500"/>
                             <a:ext cx="2096475" cy="897550"/>
                           </a:xfrm>
                           <a:prstGeom prst="bentConnector2">
@@ -743,7 +524,7 @@
                         </wps:cNvCnPr>
                         <wps:spPr>
                           <a:xfrm rot="10800000" flipV="1">
-                            <a:off x="2031026" y="444500"/>
+                            <a:off x="1982279" y="444500"/>
                             <a:ext cx="693125" cy="903900"/>
                           </a:xfrm>
                           <a:prstGeom prst="bentConnector2">
@@ -778,7 +559,7 @@
                         </wps:cNvCnPr>
                         <wps:spPr>
                           <a:xfrm rot="16200000" flipH="1">
-                            <a:off x="639752" y="2141399"/>
+                            <a:off x="591005" y="2141399"/>
                             <a:ext cx="553694" cy="577850"/>
                           </a:xfrm>
                           <a:prstGeom prst="bentConnector3">
@@ -813,355 +594,8 @@
                         </wps:cNvCnPr>
                         <wps:spPr>
                           <a:xfrm rot="5400000">
-                            <a:off x="1344603" y="2020749"/>
+                            <a:off x="1295856" y="2020749"/>
                             <a:ext cx="547344" cy="825500"/>
-                          </a:xfrm>
-                          <a:prstGeom prst="bentConnector3">
-                            <a:avLst/>
-                          </a:prstGeom>
-                          <a:ln>
-                            <a:headEnd type="triangle"/>
-                            <a:tailEnd type="triangle"/>
-                          </a:ln>
-                        </wps:spPr>
-                        <wps:style>
-                          <a:lnRef idx="2">
-                            <a:schemeClr val="dk1"/>
-                          </a:lnRef>
-                          <a:fillRef idx="0">
-                            <a:schemeClr val="dk1"/>
-                          </a:fillRef>
-                          <a:effectRef idx="1">
-                            <a:schemeClr val="dk1"/>
-                          </a:effectRef>
-                          <a:fontRef idx="minor">
-                            <a:schemeClr val="tx1"/>
-                          </a:fontRef>
-                        </wps:style>
-                        <wps:bodyPr/>
-                      </wps:wsp>
-                      <wps:wsp>
-                        <wps:cNvPr id="83" name="Elbow Connector 83"/>
-                        <wps:cNvCnPr>
-                          <a:stCxn id="15" idx="3"/>
-                          <a:endCxn id="54" idx="0"/>
-                        </wps:cNvCnPr>
-                        <wps:spPr>
-                          <a:xfrm>
-                            <a:off x="3810000" y="444479"/>
-                            <a:ext cx="907075" cy="611771"/>
-                          </a:xfrm>
-                          <a:prstGeom prst="bentConnector2">
-                            <a:avLst/>
-                          </a:prstGeom>
-                          <a:ln>
-                            <a:headEnd type="triangle"/>
-                            <a:tailEnd type="triangle"/>
-                          </a:ln>
-                        </wps:spPr>
-                        <wps:style>
-                          <a:lnRef idx="2">
-                            <a:schemeClr val="dk1"/>
-                          </a:lnRef>
-                          <a:fillRef idx="0">
-                            <a:schemeClr val="dk1"/>
-                          </a:fillRef>
-                          <a:effectRef idx="1">
-                            <a:schemeClr val="dk1"/>
-                          </a:effectRef>
-                          <a:fontRef idx="minor">
-                            <a:schemeClr val="tx1"/>
-                          </a:fontRef>
-                        </wps:style>
-                        <wps:bodyPr/>
-                      </wps:wsp>
-                      <wps:wsp>
-                        <wps:cNvPr id="84" name="Elbow Connector 84"/>
-                        <wps:cNvCnPr>
-                          <a:endCxn id="51" idx="0"/>
-                        </wps:cNvCnPr>
-                        <wps:spPr>
-                          <a:xfrm rot="10800000" flipV="1">
-                            <a:off x="2850176" y="1435100"/>
-                            <a:ext cx="1296375" cy="1037132"/>
-                          </a:xfrm>
-                          <a:prstGeom prst="bentConnector2">
-                            <a:avLst/>
-                          </a:prstGeom>
-                          <a:ln>
-                            <a:headEnd type="triangle"/>
-                            <a:tailEnd type="triangle"/>
-                          </a:ln>
-                        </wps:spPr>
-                        <wps:style>
-                          <a:lnRef idx="2">
-                            <a:schemeClr val="dk1"/>
-                          </a:lnRef>
-                          <a:fillRef idx="0">
-                            <a:schemeClr val="dk1"/>
-                          </a:fillRef>
-                          <a:effectRef idx="1">
-                            <a:schemeClr val="dk1"/>
-                          </a:effectRef>
-                          <a:fontRef idx="minor">
-                            <a:schemeClr val="tx1"/>
-                          </a:fontRef>
-                        </wps:style>
-                        <wps:bodyPr/>
-                      </wps:wsp>
-                      <wps:wsp>
-                        <wps:cNvPr id="85" name="Elbow Connector 85"/>
-                        <wps:cNvCnPr>
-                          <a:stCxn id="54" idx="2"/>
-                          <a:endCxn id="52" idx="0"/>
-                        </wps:cNvCnPr>
-                        <wps:spPr>
-                          <a:xfrm rot="5400000">
-                            <a:off x="4148447" y="1903604"/>
-                            <a:ext cx="603856" cy="533400"/>
-                          </a:xfrm>
-                          <a:prstGeom prst="bentConnector3">
-                            <a:avLst/>
-                          </a:prstGeom>
-                          <a:ln>
-                            <a:headEnd type="triangle"/>
-                            <a:tailEnd type="triangle"/>
-                          </a:ln>
-                        </wps:spPr>
-                        <wps:style>
-                          <a:lnRef idx="2">
-                            <a:schemeClr val="dk1"/>
-                          </a:lnRef>
-                          <a:fillRef idx="0">
-                            <a:schemeClr val="dk1"/>
-                          </a:fillRef>
-                          <a:effectRef idx="1">
-                            <a:schemeClr val="dk1"/>
-                          </a:effectRef>
-                          <a:fontRef idx="minor">
-                            <a:schemeClr val="tx1"/>
-                          </a:fontRef>
-                        </wps:style>
-                        <wps:bodyPr/>
-                      </wps:wsp>
-                      <wps:wsp>
-                        <wps:cNvPr id="86" name="Elbow Connector 86"/>
-                        <wps:cNvCnPr>
-                          <a:stCxn id="54" idx="2"/>
-                          <a:endCxn id="53" idx="0"/>
-                        </wps:cNvCnPr>
-                        <wps:spPr>
-                          <a:xfrm rot="16200000" flipH="1">
-                            <a:off x="4827896" y="1757554"/>
-                            <a:ext cx="578458" cy="800100"/>
-                          </a:xfrm>
-                          <a:prstGeom prst="bentConnector3">
-                            <a:avLst/>
-                          </a:prstGeom>
-                          <a:ln>
-                            <a:headEnd type="triangle"/>
-                            <a:tailEnd type="triangle"/>
-                          </a:ln>
-                        </wps:spPr>
-                        <wps:style>
-                          <a:lnRef idx="2">
-                            <a:schemeClr val="dk1"/>
-                          </a:lnRef>
-                          <a:fillRef idx="0">
-                            <a:schemeClr val="dk1"/>
-                          </a:fillRef>
-                          <a:effectRef idx="1">
-                            <a:schemeClr val="dk1"/>
-                          </a:effectRef>
-                          <a:fontRef idx="minor">
-                            <a:schemeClr val="tx1"/>
-                          </a:fontRef>
-                        </wps:style>
-                        <wps:bodyPr/>
-                      </wps:wsp>
-                      <wps:wsp>
-                        <wps:cNvPr id="87" name="Elbow Connector 87"/>
-                        <wps:cNvCnPr>
-                          <a:stCxn id="52" idx="2"/>
-                          <a:endCxn id="11" idx="1"/>
-                        </wps:cNvCnPr>
-                        <wps:spPr>
-                          <a:xfrm rot="16200000" flipH="1">
-                            <a:off x="4179562" y="3288469"/>
-                            <a:ext cx="705583" cy="697357"/>
-                          </a:xfrm>
-                          <a:prstGeom prst="bentConnector3">
-                            <a:avLst/>
-                          </a:prstGeom>
-                          <a:ln>
-                            <a:headEnd type="triangle"/>
-                            <a:tailEnd type="triangle"/>
-                          </a:ln>
-                        </wps:spPr>
-                        <wps:style>
-                          <a:lnRef idx="2">
-                            <a:schemeClr val="dk1"/>
-                          </a:lnRef>
-                          <a:fillRef idx="0">
-                            <a:schemeClr val="dk1"/>
-                          </a:fillRef>
-                          <a:effectRef idx="1">
-                            <a:schemeClr val="dk1"/>
-                          </a:effectRef>
-                          <a:fontRef idx="minor">
-                            <a:schemeClr val="tx1"/>
-                          </a:fontRef>
-                        </wps:style>
-                        <wps:bodyPr/>
-                      </wps:wsp>
-                      <wps:wsp>
-                        <wps:cNvPr id="88" name="Elbow Connector 88"/>
-                        <wps:cNvCnPr>
-                          <a:stCxn id="53" idx="2"/>
-                          <a:endCxn id="11" idx="1"/>
-                        </wps:cNvCnPr>
-                        <wps:spPr>
-                          <a:xfrm rot="5400000">
-                            <a:off x="4833614" y="3306379"/>
-                            <a:ext cx="730981" cy="636143"/>
-                          </a:xfrm>
-                          <a:prstGeom prst="bentConnector3">
-                            <a:avLst/>
-                          </a:prstGeom>
-                          <a:ln>
-                            <a:headEnd type="triangle"/>
-                            <a:tailEnd type="triangle"/>
-                          </a:ln>
-                        </wps:spPr>
-                        <wps:style>
-                          <a:lnRef idx="2">
-                            <a:schemeClr val="dk1"/>
-                          </a:lnRef>
-                          <a:fillRef idx="0">
-                            <a:schemeClr val="dk1"/>
-                          </a:fillRef>
-                          <a:effectRef idx="1">
-                            <a:schemeClr val="dk1"/>
-                          </a:effectRef>
-                          <a:fontRef idx="minor">
-                            <a:schemeClr val="tx1"/>
-                          </a:fontRef>
-                        </wps:style>
-                        <wps:bodyPr/>
-                      </wps:wsp>
-                      <wps:wsp>
-                        <wps:cNvPr id="89" name="Elbow Connector 89"/>
-                        <wps:cNvCnPr>
-                          <a:endCxn id="75" idx="0"/>
-                        </wps:cNvCnPr>
-                        <wps:spPr>
-                          <a:xfrm rot="5400000">
-                            <a:off x="2573430" y="3566046"/>
-                            <a:ext cx="560817" cy="20025"/>
-                          </a:xfrm>
-                          <a:prstGeom prst="bentConnector3">
-                            <a:avLst/>
-                          </a:prstGeom>
-                          <a:ln>
-                            <a:headEnd type="triangle"/>
-                            <a:tailEnd type="triangle"/>
-                          </a:ln>
-                        </wps:spPr>
-                        <wps:style>
-                          <a:lnRef idx="2">
-                            <a:schemeClr val="dk1"/>
-                          </a:lnRef>
-                          <a:fillRef idx="0">
-                            <a:schemeClr val="dk1"/>
-                          </a:fillRef>
-                          <a:effectRef idx="1">
-                            <a:schemeClr val="dk1"/>
-                          </a:effectRef>
-                          <a:fontRef idx="minor">
-                            <a:schemeClr val="tx1"/>
-                          </a:fontRef>
-                        </wps:style>
-                        <wps:bodyPr/>
-                      </wps:wsp>
-                      <wps:wsp>
-                        <wps:cNvPr id="90" name="Elbow Connector 90"/>
-                        <wps:cNvCnPr>
-                          <a:stCxn id="75" idx="1"/>
-                          <a:endCxn id="50" idx="0"/>
-                        </wps:cNvCnPr>
-                        <wps:spPr>
-                          <a:xfrm rot="10800000" flipV="1">
-                            <a:off x="1400176" y="4261894"/>
-                            <a:ext cx="900725" cy="956831"/>
-                          </a:xfrm>
-                          <a:prstGeom prst="bentConnector2">
-                            <a:avLst/>
-                          </a:prstGeom>
-                          <a:ln>
-                            <a:headEnd type="triangle"/>
-                            <a:tailEnd type="triangle"/>
-                          </a:ln>
-                        </wps:spPr>
-                        <wps:style>
-                          <a:lnRef idx="2">
-                            <a:schemeClr val="dk1"/>
-                          </a:lnRef>
-                          <a:fillRef idx="0">
-                            <a:schemeClr val="dk1"/>
-                          </a:fillRef>
-                          <a:effectRef idx="1">
-                            <a:schemeClr val="dk1"/>
-                          </a:effectRef>
-                          <a:fontRef idx="minor">
-                            <a:schemeClr val="tx1"/>
-                          </a:fontRef>
-                        </wps:style>
-                        <wps:bodyPr/>
-                      </wps:wsp>
-                      <wps:wsp>
-                        <wps:cNvPr id="91" name="Elbow Connector 91"/>
-                        <wps:cNvCnPr>
-                          <a:stCxn id="75" idx="3"/>
-                          <a:endCxn id="49" idx="0"/>
-                        </wps:cNvCnPr>
-                        <wps:spPr>
-                          <a:xfrm>
-                            <a:off x="3386750" y="4262098"/>
-                            <a:ext cx="449750" cy="965901"/>
-                          </a:xfrm>
-                          <a:prstGeom prst="bentConnector2">
-                            <a:avLst/>
-                          </a:prstGeom>
-                          <a:ln>
-                            <a:headEnd type="triangle"/>
-                            <a:tailEnd type="triangle"/>
-                          </a:ln>
-                        </wps:spPr>
-                        <wps:style>
-                          <a:lnRef idx="2">
-                            <a:schemeClr val="dk1"/>
-                          </a:lnRef>
-                          <a:fillRef idx="0">
-                            <a:schemeClr val="dk1"/>
-                          </a:fillRef>
-                          <a:effectRef idx="1">
-                            <a:schemeClr val="dk1"/>
-                          </a:effectRef>
-                          <a:fontRef idx="minor">
-                            <a:schemeClr val="tx1"/>
-                          </a:fontRef>
-                        </wps:style>
-                        <wps:bodyPr/>
-                      </wps:wsp>
-                      <wps:wsp>
-                        <wps:cNvPr id="94" name="Elbow Connector 94"/>
-                        <wps:cNvCnPr>
-                          <a:stCxn id="49" idx="2"/>
-                        </wps:cNvCnPr>
-                        <wps:spPr>
-                          <a:xfrm rot="5400000">
-                            <a:off x="2839513" y="6750013"/>
-                            <a:ext cx="1707124" cy="286850"/>
                           </a:xfrm>
                           <a:prstGeom prst="bentConnector3">
                             <a:avLst/>
@@ -1195,8 +629,8 @@
                         </wps:cNvCnPr>
                         <wps:spPr>
                           <a:xfrm rot="16200000" flipH="1">
-                            <a:off x="1809903" y="2380948"/>
-                            <a:ext cx="718468" cy="276225"/>
+                            <a:off x="1847051" y="2295157"/>
+                            <a:ext cx="895969" cy="625514"/>
                           </a:xfrm>
                           <a:prstGeom prst="bentConnector2">
                             <a:avLst/>
@@ -1223,14 +657,17 @@
                         <wps:bodyPr/>
                       </wps:wsp>
                       <wps:wsp>
-                        <wps:cNvPr id="6" name="Elbow Connector 6"/>
-                        <wps:cNvCnPr/>
-                        <wps:spPr>
-                          <a:xfrm rot="16200000" flipH="1">
-                            <a:off x="2200430" y="6384775"/>
-                            <a:ext cx="1460162" cy="1250917"/>
-                          </a:xfrm>
-                          <a:prstGeom prst="bentConnector3">
+                        <wps:cNvPr id="3" name="Straight Arrow Connector 3"/>
+                        <wps:cNvCnPr>
+                          <a:stCxn id="15" idx="2"/>
+                          <a:endCxn id="51" idx="0"/>
+                        </wps:cNvCnPr>
+                        <wps:spPr>
+                          <a:xfrm flipH="1">
+                            <a:off x="3150717" y="850900"/>
+                            <a:ext cx="67611" cy="1798916"/>
+                          </a:xfrm>
+                          <a:prstGeom prst="straightConnector1">
                             <a:avLst/>
                           </a:prstGeom>
                           <a:ln>
@@ -1239,13 +676,13 @@
                           </a:ln>
                         </wps:spPr>
                         <wps:style>
-                          <a:lnRef idx="2">
+                          <a:lnRef idx="1">
                             <a:schemeClr val="dk1"/>
                           </a:lnRef>
                           <a:fillRef idx="0">
                             <a:schemeClr val="dk1"/>
                           </a:fillRef>
-                          <a:effectRef idx="1">
+                          <a:effectRef idx="0">
                             <a:schemeClr val="dk1"/>
                           </a:effectRef>
                           <a:fontRef idx="minor">
@@ -1255,19 +692,18 @@
                         <wps:bodyPr/>
                       </wps:wsp>
                       <wps:wsp>
-                        <wps:cNvPr id="19" name="Elbow Connector 19"/>
+                        <wps:cNvPr id="5" name="Straight Arrow Connector 5"/>
                         <wps:cNvCnPr>
-                          <a:stCxn id="48" idx="3"/>
+                          <a:stCxn id="15" idx="2"/>
+                          <a:endCxn id="53" idx="0"/>
                         </wps:cNvCnPr>
                         <wps:spPr>
                           <a:xfrm>
-                            <a:off x="1676400" y="7722810"/>
-                            <a:ext cx="946123" cy="467932"/>
-                          </a:xfrm>
-                          <a:prstGeom prst="bentConnector3">
-                            <a:avLst>
-                              <a:gd name="adj1" fmla="val 50000"/>
-                            </a:avLst>
+                            <a:off x="3218328" y="850900"/>
+                            <a:ext cx="2004579" cy="1789649"/>
+                          </a:xfrm>
+                          <a:prstGeom prst="straightConnector1">
+                            <a:avLst/>
                           </a:prstGeom>
                           <a:ln>
                             <a:headEnd type="triangle"/>
@@ -1275,13 +711,13 @@
                           </a:ln>
                         </wps:spPr>
                         <wps:style>
-                          <a:lnRef idx="2">
+                          <a:lnRef idx="1">
                             <a:schemeClr val="dk1"/>
                           </a:lnRef>
                           <a:fillRef idx="0">
                             <a:schemeClr val="dk1"/>
                           </a:fillRef>
-                          <a:effectRef idx="1">
+                          <a:effectRef idx="0">
                             <a:schemeClr val="dk1"/>
                           </a:effectRef>
                           <a:fontRef idx="minor">
@@ -1291,15 +727,161 @@
                         <wps:bodyPr/>
                       </wps:wsp>
                       <wps:wsp>
-                        <wps:cNvPr id="21" name="Straight Arrow Connector 21"/>
-                        <wps:cNvCnPr/>
-                        <wps:spPr>
-                          <a:xfrm>
-                            <a:off x="1035050" y="6337300"/>
-                            <a:ext cx="31750" cy="964853"/>
-                          </a:xfrm>
-                          <a:prstGeom prst="straightConnector1">
-                            <a:avLst/>
+                        <wps:cNvPr id="14" name="Elbow Connector 14"/>
+                        <wps:cNvCnPr>
+                          <a:stCxn id="51" idx="2"/>
+                          <a:endCxn id="49" idx="0"/>
+                        </wps:cNvCnPr>
+                        <wps:spPr>
+                          <a:xfrm rot="16200000" flipH="1">
+                            <a:off x="2658175" y="3954294"/>
+                            <a:ext cx="1095685" cy="111058"/>
+                          </a:xfrm>
+                          <a:prstGeom prst="bentConnector3">
+                            <a:avLst/>
+                          </a:prstGeom>
+                          <a:ln>
+                            <a:headEnd type="triangle"/>
+                            <a:tailEnd type="triangle"/>
+                          </a:ln>
+                        </wps:spPr>
+                        <wps:style>
+                          <a:lnRef idx="1">
+                            <a:schemeClr val="dk1"/>
+                          </a:lnRef>
+                          <a:fillRef idx="0">
+                            <a:schemeClr val="dk1"/>
+                          </a:fillRef>
+                          <a:effectRef idx="0">
+                            <a:schemeClr val="dk1"/>
+                          </a:effectRef>
+                          <a:fontRef idx="minor">
+                            <a:schemeClr val="tx1"/>
+                          </a:fontRef>
+                        </wps:style>
+                        <wps:bodyPr/>
+                      </wps:wsp>
+                      <wps:wsp>
+                        <wps:cNvPr id="16" name="Elbow Connector 16"/>
+                        <wps:cNvCnPr>
+                          <a:stCxn id="51" idx="2"/>
+                          <a:endCxn id="50" idx="0"/>
+                        </wps:cNvCnPr>
+                        <wps:spPr>
+                          <a:xfrm rot="5400000">
+                            <a:off x="1577455" y="3045896"/>
+                            <a:ext cx="1156949" cy="1989119"/>
+                          </a:xfrm>
+                          <a:prstGeom prst="bentConnector3">
+                            <a:avLst>
+                              <a:gd name="adj1" fmla="val 47547"/>
+                            </a:avLst>
+                          </a:prstGeom>
+                          <a:ln>
+                            <a:headEnd type="triangle"/>
+                            <a:tailEnd type="triangle"/>
+                          </a:ln>
+                        </wps:spPr>
+                        <wps:style>
+                          <a:lnRef idx="1">
+                            <a:schemeClr val="dk1"/>
+                          </a:lnRef>
+                          <a:fillRef idx="0">
+                            <a:schemeClr val="dk1"/>
+                          </a:fillRef>
+                          <a:effectRef idx="0">
+                            <a:schemeClr val="dk1"/>
+                          </a:effectRef>
+                          <a:fontRef idx="minor">
+                            <a:schemeClr val="tx1"/>
+                          </a:fontRef>
+                        </wps:style>
+                        <wps:bodyPr/>
+                      </wps:wsp>
+                      <wps:wsp>
+                        <wps:cNvPr id="18" name="Elbow Connector 18"/>
+                        <wps:cNvCnPr>
+                          <a:stCxn id="50" idx="2"/>
+                          <a:endCxn id="47" idx="0"/>
+                        </wps:cNvCnPr>
+                        <wps:spPr>
+                          <a:xfrm rot="16200000" flipH="1">
+                            <a:off x="1352983" y="5488491"/>
+                            <a:ext cx="1255221" cy="1638448"/>
+                          </a:xfrm>
+                          <a:prstGeom prst="bentConnector3">
+                            <a:avLst/>
+                          </a:prstGeom>
+                          <a:ln>
+                            <a:headEnd type="triangle"/>
+                            <a:tailEnd type="triangle"/>
+                          </a:ln>
+                        </wps:spPr>
+                        <wps:style>
+                          <a:lnRef idx="1">
+                            <a:schemeClr val="dk1"/>
+                          </a:lnRef>
+                          <a:fillRef idx="0">
+                            <a:schemeClr val="dk1"/>
+                          </a:fillRef>
+                          <a:effectRef idx="0">
+                            <a:schemeClr val="dk1"/>
+                          </a:effectRef>
+                          <a:fontRef idx="minor">
+                            <a:schemeClr val="tx1"/>
+                          </a:fontRef>
+                        </wps:style>
+                        <wps:bodyPr/>
+                      </wps:wsp>
+                      <wps:wsp>
+                        <wps:cNvPr id="20" name="Elbow Connector 20"/>
+                        <wps:cNvCnPr>
+                          <a:stCxn id="49" idx="2"/>
+                          <a:endCxn id="47" idx="0"/>
+                        </wps:cNvCnPr>
+                        <wps:spPr>
+                          <a:xfrm rot="5400000">
+                            <a:off x="2376775" y="6050554"/>
+                            <a:ext cx="1307815" cy="461729"/>
+                          </a:xfrm>
+                          <a:prstGeom prst="bentConnector3">
+                            <a:avLst/>
+                          </a:prstGeom>
+                          <a:ln>
+                            <a:headEnd type="triangle"/>
+                            <a:tailEnd type="triangle"/>
+                          </a:ln>
+                        </wps:spPr>
+                        <wps:style>
+                          <a:lnRef idx="1">
+                            <a:schemeClr val="dk1"/>
+                          </a:lnRef>
+                          <a:fillRef idx="0">
+                            <a:schemeClr val="dk1"/>
+                          </a:fillRef>
+                          <a:effectRef idx="0">
+                            <a:schemeClr val="dk1"/>
+                          </a:effectRef>
+                          <a:fontRef idx="minor">
+                            <a:schemeClr val="tx1"/>
+                          </a:fontRef>
+                        </wps:style>
+                        <wps:bodyPr/>
+                      </wps:wsp>
+                      <wps:wsp>
+                        <wps:cNvPr id="22" name="Elbow Connector 22"/>
+                        <wps:cNvCnPr>
+                          <a:stCxn id="53" idx="2"/>
+                        </wps:cNvCnPr>
+                        <wps:spPr>
+                          <a:xfrm rot="5400000">
+                            <a:off x="2283043" y="3980605"/>
+                            <a:ext cx="3467375" cy="2411592"/>
+                          </a:xfrm>
+                          <a:prstGeom prst="bentConnector3">
+                            <a:avLst>
+                              <a:gd name="adj1" fmla="val 81572"/>
+                            </a:avLst>
                           </a:prstGeom>
                           <a:ln>
                             <a:headEnd type="triangle"/>
@@ -1330,7 +912,7 @@
           </mc:Choice>
           <mc:Fallback>
             <w:pict>
-              <v:group id="Canvas 1" o:spid="_x0000_s1026" editas="canvas" style="width:529.55pt;height:699pt;mso-position-horizontal-relative:char;mso-position-vertical-relative:line" coordsize="67252,88766" o:gfxdata="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">
+              <v:group id="Canvas 1" o:spid="_x0000_s1026" editas="canvas" style="width:532.9pt;height:698.95pt;mso-position-horizontal-relative:char;mso-position-vertical-relative:line" coordsize="67671,88766" o:gfxdata="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">
                 <v:shapetype id="_x0000_t75" coordsize="21600,21600" o:spt="75" o:preferrelative="t" path="m@4@5l@4@11@9@11@9@5xe" filled="f" stroked="f">
                   <v:stroke joinstyle="miter"/>
                   <v:formulas>
@@ -1350,32 +932,11 @@
                   <v:path o:extrusionok="f" gradientshapeok="t" o:connecttype="rect"/>
                   <o:lock v:ext="edit" aspectratio="t"/>
                 </v:shapetype>
-                <v:shape id="_x0000_s1027" type="#_x0000_t75" style="position:absolute;width:67252;height:88766;visibility:visible;mso-wrap-style:square">
+                <v:shape id="_x0000_s1027" type="#_x0000_t75" style="position:absolute;width:67671;height:88766;visibility:visible;mso-wrap-style:square">
                   <v:fill o:detectmouseclick="t"/>
                   <v:path o:connecttype="none"/>
                 </v:shape>
-                <v:shapetype id="_x0000_t132" coordsize="21600,21600" o:spt="132" path="m10800,qx,3391l,18209qy10800,21600,21600,18209l21600,3391qy10800,xem,3391nfqy10800,6782,21600,3391e">
-                  <v:path o:extrusionok="f" gradientshapeok="t" o:connecttype="custom" o:connectlocs="10800,6782;10800,0;0,10800;10800,21600;21600,10800" o:connectangles="270,270,180,90,0" textboxrect="0,6782,21600,18209"/>
-                </v:shapetype>
-                <v:shape id="Flowchart: Magnetic Disk 11" o:spid="_x0000_s1028" type="#_x0000_t132" style="position:absolute;left:44238;top:39901;width:9144;height:6126;visibility:visible;mso-wrap-style:square;v-text-anchor:middle" o:gfxdata="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" fillcolor="white [3201]" strokecolor="black [3200]" strokeweight="1pt">
-                  <v:stroke joinstyle="miter"/>
-                  <v:textbox>
-                    <w:txbxContent>
-                      <w:p>
-                        <w:pPr>
-                          <w:jc w:val="center"/>
-                        </w:pPr>
-                        <w:r>
-                          <w:t xml:space="preserve">File </w:t>
-                        </w:r>
-                        <w:r>
-                          <w:t>assets</w:t>
-                        </w:r>
-                      </w:p>
-                    </w:txbxContent>
-                  </v:textbox>
-                </v:shape>
-                <v:rect id="Rectangle 15" o:spid="_x0000_s1029" style="position:absolute;left:27241;top:381;width:10859;height:8128;visibility:visible;mso-wrap-style:square;v-text-anchor:middle" o:gfxdata="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" fillcolor="white [3201]" strokecolor="black [3200]" strokeweight="1pt">
+                <v:rect id="Rectangle 15" o:spid="_x0000_s1028" style="position:absolute;left:26754;top:381;width:10858;height:8128;visibility:visible;mso-wrap-style:square;v-text-anchor:middle" o:gfxdata="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" fillcolor="white [3201]" strokecolor="black [3200]" strokeweight="1pt">
                   <v:textbox>
                     <w:txbxContent>
                       <w:p>
@@ -1389,8 +950,8 @@
                     </w:txbxContent>
                   </v:textbox>
                 </v:rect>
-                <v:rect id="Rectangle 47" o:spid="_x0000_s1030" style="position:absolute;left:26289;top:77413;width:28448;height:8122;visibility:visible;mso-wrap-style:square;v-text-anchor:middle" o:gfxdata="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" fillcolor="white [3201]" strokecolor="black [3200]" strokeweight="1pt">
-                  <v:stroke dashstyle="3 1"/>
+                <v:rect id="Rectangle 47" o:spid="_x0000_s1029" style="position:absolute;left:13776;top:69353;width:28448;height:8121;visibility:visible;mso-wrap-style:square;v-text-anchor:middle" o:gfxdata="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" fillcolor="white [3201]" strokecolor="black [3200]" strokeweight="2pt">
+                  <v:stroke dashstyle="dash"/>
                   <v:textbox>
                     <w:txbxContent>
                       <w:p>
@@ -1404,23 +965,23 @@
                     </w:txbxContent>
                   </v:textbox>
                 </v:rect>
-                <v:rect id="Rectangle 48" o:spid="_x0000_s1031" style="position:absolute;left:4594;top:73170;width:12170;height:8122;visibility:visible;mso-wrap-style:square;v-text-anchor:middle" o:gfxdata="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" fillcolor="white [3201]" strokecolor="black [3200]" strokeweight="1pt">
+                <v:rect id="Rectangle 49" o:spid="_x0000_s1030" style="position:absolute;left:25272;top:45576;width:14690;height:10699;visibility:visible;mso-wrap-style:square;v-text-anchor:middle" o:gfxdata="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" fillcolor="white [3201]" strokecolor="black [3200]" strokeweight="1pt">
                   <v:textbox>
                     <w:txbxContent>
                       <w:p>
                         <w:pPr>
                           <w:jc w:val="center"/>
+                          <w:rPr>
+                            <w:b/>
+                          </w:rPr>
                         </w:pPr>
                         <w:r>
-                          <w:t>Video Component (called by Fixasr)</w:t>
+                          <w:rPr>
+                            <w:b/>
+                          </w:rPr>
+                          <w:t>Small Cards</w:t>
                         </w:r>
                       </w:p>
-                    </w:txbxContent>
-                  </v:textbox>
-                </v:rect>
-                <v:rect id="Rectangle 49" o:spid="_x0000_s1032" style="position:absolute;left:27454;top:52279;width:21822;height:8122;visibility:visible;mso-wrap-style:square;v-text-anchor:middle" o:gfxdata="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" fillcolor="white [3201]" strokecolor="black [3200]" strokeweight="1pt">
-                  <v:textbox>
-                    <w:txbxContent>
                       <w:p>
                         <w:pPr>
                           <w:jc w:val="center"/>
@@ -1430,19 +991,28 @@
                         </w:r>
                         <w:r>
                           <w:br/>
-                          <w:t>Components</w:t>
-                        </w:r>
-                        <w:r>
-                          <w:br/>
-                          <w:t xml:space="preserve"> (in small cards)</w:t>
                         </w:r>
                       </w:p>
                     </w:txbxContent>
                   </v:textbox>
                 </v:rect>
-                <v:rect id="Rectangle 50" o:spid="_x0000_s1033" style="position:absolute;left:1841;top:52189;width:24321;height:10612;visibility:visible;mso-wrap-style:square;v-text-anchor:middle" o:gfxdata="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" fillcolor="white [3201]" strokecolor="black [3200]" strokeweight="1pt">
+                <v:rect id="Rectangle 50" o:spid="_x0000_s1031" style="position:absolute;left:651;top:46189;width:21926;height:10612;visibility:visible;mso-wrap-style:square;v-text-anchor:middle" o:gfxdata="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" fillcolor="white [3201]" strokecolor="black [3200]" strokeweight="1pt">
                   <v:textbox>
                     <w:txbxContent>
+                      <w:p>
+                        <w:pPr>
+                          <w:jc w:val="center"/>
+                          <w:rPr>
+                            <w:b/>
+                          </w:rPr>
+                        </w:pPr>
+                        <w:r>
+                          <w:rPr>
+                            <w:b/>
+                          </w:rPr>
+                          <w:t>Large Cards</w:t>
+                        </w:r>
+                      </w:p>
                       <w:p>
                         <w:pPr>
                           <w:jc w:val="center"/>
@@ -1452,15 +1022,10 @@
                         </w:r>
                         <w:r>
                           <w:br/>
-                          <w:t>VirtualMeeting, Alerts, Chat</w:t>
+                          <w:t>VirtualM</w:t>
                         </w:r>
                         <w:r>
-                          <w:br/>
-                          <w:t>Components</w:t>
-                        </w:r>
-                        <w:r>
-                          <w:br/>
-                          <w:t xml:space="preserve"> (in large cards)</w:t>
+                          <w:t>eeting, Alerts, Chat</w:t>
                         </w:r>
                       </w:p>
                       <w:p>
@@ -1471,7 +1036,7 @@
                     </w:txbxContent>
                   </v:textbox>
                 </v:rect>
-                <v:rect id="Rectangle 51" o:spid="_x0000_s1034" style="position:absolute;left:23072;top:24723;width:10859;height:8122;visibility:visible;mso-wrap-style:square;v-text-anchor:middle" o:gfxdata="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" fillcolor="white [3201]" strokecolor="black [3200]" strokeweight="1pt">
+                <v:rect id="Rectangle 51" o:spid="_x0000_s1032" style="position:absolute;left:26077;top:26498;width:10859;height:8121;visibility:visible;mso-wrap-style:square;v-text-anchor:middle" o:gfxdata="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" fillcolor="white [3201]" strokecolor="black [3200]" strokeweight="1pt">
                   <v:textbox>
                     <w:txbxContent>
                       <w:p>
@@ -1479,13 +1044,13 @@
                           <w:jc w:val="center"/>
                         </w:pPr>
                         <w:r>
-                          <w:t>Dashboard Component</w:t>
+                          <w:t>Dashboard</w:t>
                         </w:r>
                       </w:p>
                     </w:txbxContent>
                   </v:textbox>
                 </v:rect>
-                <v:rect id="Rectangle 52" o:spid="_x0000_s1035" style="position:absolute;left:36407;top:24723;width:10859;height:8122;visibility:visible;mso-wrap-style:square;v-text-anchor:middle" o:gfxdata="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" fillcolor="white [3201]" strokecolor="black [3200]" strokeweight="1pt">
+                <v:rect id="Rectangle 53" o:spid="_x0000_s1033" style="position:absolute;left:46135;top:26405;width:12187;height:8122;visibility:visible;mso-wrap-style:square;v-text-anchor:middle" o:gfxdata="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" fillcolor="white [3201]" strokecolor="black [3200]" strokeweight="1pt">
                   <v:textbox>
                     <w:txbxContent>
                       <w:p>
@@ -1493,13 +1058,13 @@
                           <w:jc w:val="center"/>
                         </w:pPr>
                         <w:r>
-                          <w:t>About Component</w:t>
+                          <w:t>Documentation</w:t>
                         </w:r>
                       </w:p>
                     </w:txbxContent>
                   </v:textbox>
                 </v:rect>
-                <v:rect id="Rectangle 53" o:spid="_x0000_s1036" style="position:absolute;left:49742;top:24469;width:10859;height:8122;visibility:visible;mso-wrap-style:square;v-text-anchor:middle" o:gfxdata="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" fillcolor="white [3201]" strokecolor="black [3200]" strokeweight="1pt">
+                <v:rect id="Rectangle 72" o:spid="_x0000_s1034" style="position:absolute;left:14393;top:13484;width:10859;height:8115;visibility:visible;mso-wrap-style:square;v-text-anchor:middle" o:gfxdata="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" fillcolor="white [3201]" strokecolor="black [3200]" strokeweight="1pt">
                   <v:textbox>
                     <w:txbxContent>
                       <w:p>
@@ -1507,13 +1072,13 @@
                           <w:jc w:val="center"/>
                         </w:pPr>
                         <w:r>
-                          <w:t>Overview, SysDesign</w:t>
+                          <w:t>Sidenav</w:t>
                         </w:r>
                       </w:p>
                     </w:txbxContent>
                   </v:textbox>
                 </v:rect>
-                <v:rect id="Rectangle 54" o:spid="_x0000_s1037" style="position:absolute;left:41741;top:10563;width:10859;height:8121;visibility:visible;mso-wrap-style:square;v-text-anchor:middle" o:gfxdata="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" fillcolor="white [3201]" strokecolor="black [3200]" strokeweight="1pt">
+                <v:rect id="Rectangle 73" o:spid="_x0000_s1035" style="position:absolute;left:360;top:13420;width:10858;height:8115;visibility:visible;mso-wrap-style:square;v-text-anchor:middle" o:gfxdata="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" fillcolor="white [3201]" strokecolor="black [3200]" strokeweight="1pt">
                   <v:textbox>
                     <w:txbxContent>
                       <w:p>
@@ -1521,41 +1086,13 @@
                           <w:jc w:val="center"/>
                         </w:pPr>
                         <w:r>
-                          <w:t>(router-outlet)</w:t>
+                          <w:t>Header</w:t>
                         </w:r>
                       </w:p>
                     </w:txbxContent>
                   </v:textbox>
                 </v:rect>
-                <v:rect id="Rectangle 72" o:spid="_x0000_s1038" style="position:absolute;left:14881;top:13484;width:10858;height:8115;visibility:visible;mso-wrap-style:square;v-text-anchor:middle" o:gfxdata="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" fillcolor="white [3201]" strokecolor="black [3200]" strokeweight="1pt">
-                  <v:textbox>
-                    <w:txbxContent>
-                      <w:p>
-                        <w:pPr>
-                          <w:jc w:val="center"/>
-                        </w:pPr>
-                        <w:r>
-                          <w:t>Sidenav Component</w:t>
-                        </w:r>
-                      </w:p>
-                    </w:txbxContent>
-                  </v:textbox>
-                </v:rect>
-                <v:rect id="Rectangle 73" o:spid="_x0000_s1039" style="position:absolute;left:847;top:13420;width:10859;height:8115;visibility:visible;mso-wrap-style:square;v-text-anchor:middle" o:gfxdata="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" fillcolor="white [3201]" strokecolor="black [3200]" strokeweight="1pt">
-                  <v:textbox>
-                    <w:txbxContent>
-                      <w:p>
-                        <w:pPr>
-                          <w:jc w:val="center"/>
-                        </w:pPr>
-                        <w:r>
-                          <w:t>Header Component</w:t>
-                        </w:r>
-                      </w:p>
-                    </w:txbxContent>
-                  </v:textbox>
-                </v:rect>
-                <v:rect id="Rectangle 74" o:spid="_x0000_s1040" style="position:absolute;left:6626;top:27073;width:10858;height:8115;visibility:visible;mso-wrap-style:square;v-text-anchor:middle" o:gfxdata="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" fillcolor="white [3201]" strokecolor="black [3200]" strokeweight="1.5pt">
+                <v:rect id="Rectangle 74" o:spid="_x0000_s1036" style="position:absolute;left:6138;top:27073;width:10859;height:8115;visibility:visible;mso-wrap-style:square;v-text-anchor:middle" o:gfxdata="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" fillcolor="white [3201]" strokecolor="black [3200]" strokeweight="1.5pt">
                   <v:stroke dashstyle="1 1"/>
                   <v:textbox>
                     <w:txbxContent>
@@ -1575,35 +1112,15 @@
                     </w:txbxContent>
                   </v:textbox>
                 </v:rect>
-                <v:rect id="Rectangle 75" o:spid="_x0000_s1041" style="position:absolute;left:23009;top:38566;width:10858;height:8109;visibility:visible;mso-wrap-style:square;v-text-anchor:middle" o:gfxdata="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" fillcolor="white [3201]" strokecolor="black [3200]" strokeweight="1.5pt">
-                  <v:stroke dashstyle="1 1"/>
-                  <v:textbox>
-                    <w:txbxContent>
-                      <w:p>
-                        <w:pPr>
-                          <w:jc w:val="center"/>
-                        </w:pPr>
-                        <w:proofErr w:type="spellStart"/>
-                        <w:r>
-                          <w:t>DashCards</w:t>
-                        </w:r>
-                        <w:proofErr w:type="spellEnd"/>
-                        <w:r>
-                          <w:t xml:space="preserve"> Service</w:t>
-                        </w:r>
-                      </w:p>
-                    </w:txbxContent>
-                  </v:textbox>
-                </v:rect>
                 <v:shapetype id="_x0000_t33" coordsize="21600,21600" o:spt="33" o:oned="t" path="m,l21600,r,21600e" filled="f">
                   <v:stroke joinstyle="miter"/>
                   <v:path arrowok="t" fillok="f" o:connecttype="none"/>
                   <o:lock v:ext="edit" shapetype="t"/>
                 </v:shapetype>
-                <v:shape id="Elbow Connector 76" o:spid="_x0000_s1042" type="#_x0000_t33" style="position:absolute;left:6276;top:4445;width:20965;height:8975;rotation:180;flip:y;visibility:visible;mso-wrap-style:square" o:connectortype="elbow" o:gfxdata="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" strokecolor="black [3200]" strokeweight="1pt">
+                <v:shape id="Elbow Connector 76" o:spid="_x0000_s1037" type="#_x0000_t33" style="position:absolute;left:5789;top:4445;width:20965;height:8975;rotation:180;flip:y;visibility:visible;mso-wrap-style:square" o:connectortype="elbow" o:gfxdata="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" strokecolor="black [3200]" strokeweight="1pt">
                   <v:stroke startarrow="block" endarrow="block"/>
                 </v:shape>
-                <v:shape id="Elbow Connector 77" o:spid="_x0000_s1043" type="#_x0000_t33" style="position:absolute;left:20310;top:4445;width:6931;height:9039;rotation:180;flip:y;visibility:visible;mso-wrap-style:square" o:connectortype="elbow" o:gfxdata="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" strokecolor="black [3200]" strokeweight="1pt">
+                <v:shape id="Elbow Connector 77" o:spid="_x0000_s1038" type="#_x0000_t33" style="position:absolute;left:19822;top:4445;width:6932;height:9039;rotation:180;flip:y;visibility:visible;mso-wrap-style:square" o:connectortype="elbow" o:gfxdata="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" strokecolor="black [3200]" strokeweight="1pt">
                   <v:stroke startarrow="block" endarrow="block"/>
                 </v:shape>
                 <v:shapetype id="_x0000_t34" coordsize="21600,21600" o:spt="34" o:oned="t" adj="10800" path="m,l@0,0@0,21600,21600,21600e" filled="f">
@@ -1617,57 +1134,39 @@
                   </v:handles>
                   <o:lock v:ext="edit" shapetype="t"/>
                 </v:shapetype>
-                <v:shape id="Elbow Connector 81" o:spid="_x0000_s1044" type="#_x0000_t34" style="position:absolute;left:6397;top:21413;width:5537;height:5779;rotation:90;flip:x;visibility:visible;mso-wrap-style:square" o:connectortype="elbow" o:gfxdata="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" strokecolor="black [3200]" strokeweight="1pt">
+                <v:shape id="Elbow Connector 81" o:spid="_x0000_s1039" type="#_x0000_t34" style="position:absolute;left:5909;top:21414;width:5537;height:5778;rotation:90;flip:x;visibility:visible;mso-wrap-style:square" o:connectortype="elbow" o:gfxdata="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" strokecolor="black [3200]" strokeweight="1pt">
                   <v:stroke startarrow="block" endarrow="block"/>
                 </v:shape>
-                <v:shape id="Elbow Connector 82" o:spid="_x0000_s1045" type="#_x0000_t34" style="position:absolute;left:13446;top:20207;width:5473;height:8255;rotation:90;visibility:visible;mso-wrap-style:square" o:connectortype="elbow" o:gfxdata="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" strokecolor="black [3200]" strokeweight="1pt">
+                <v:shape id="Elbow Connector 82" o:spid="_x0000_s1040" type="#_x0000_t34" style="position:absolute;left:12958;top:20207;width:5473;height:8255;rotation:90;visibility:visible;mso-wrap-style:square" o:connectortype="elbow" o:gfxdata="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" strokecolor="black [3200]" strokeweight="1pt">
                   <v:stroke startarrow="block" endarrow="block"/>
                 </v:shape>
-                <v:shape id="Elbow Connector 83" o:spid="_x0000_s1046" type="#_x0000_t33" style="position:absolute;left:38100;top:4444;width:9070;height:6118;visibility:visible;mso-wrap-style:square" o:connectortype="elbow" o:gfxdata="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" strokecolor="black [3200]" strokeweight="1pt">
-                  <v:stroke startarrow="block" endarrow="block"/>
-                </v:shape>
-                <v:shape id="Elbow Connector 84" o:spid="_x0000_s1047" type="#_x0000_t33" style="position:absolute;left:28501;top:14351;width:12964;height:10371;rotation:180;flip:y;visibility:visible;mso-wrap-style:square" o:connectortype="elbow" o:gfxdata="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" strokecolor="black [3200]" strokeweight="1pt">
-                  <v:stroke startarrow="block" endarrow="block"/>
-                </v:shape>
-                <v:shape id="Elbow Connector 85" o:spid="_x0000_s1048" type="#_x0000_t34" style="position:absolute;left:41483;top:19036;width:6039;height:5334;rotation:90;visibility:visible;mso-wrap-style:square" o:connectortype="elbow" o:gfxdata="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" strokecolor="black [3200]" strokeweight="1pt">
-                  <v:stroke startarrow="block" endarrow="block"/>
-                </v:shape>
-                <v:shape id="Elbow Connector 86" o:spid="_x0000_s1049" type="#_x0000_t34" style="position:absolute;left:48278;top:17575;width:5785;height:8001;rotation:90;flip:x;visibility:visible;mso-wrap-style:square" o:connectortype="elbow" o:gfxdata="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" strokecolor="black [3200]" strokeweight="1pt">
-                  <v:stroke startarrow="block" endarrow="block"/>
-                </v:shape>
-                <v:shape id="Elbow Connector 87" o:spid="_x0000_s1050" type="#_x0000_t34" style="position:absolute;left:41795;top:32884;width:7056;height:6974;rotation:90;flip:x;visibility:visible;mso-wrap-style:square" o:connectortype="elbow" o:gfxdata="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" strokecolor="black [3200]" strokeweight="1pt">
-                  <v:stroke startarrow="block" endarrow="block"/>
-                </v:shape>
-                <v:shape id="Elbow Connector 88" o:spid="_x0000_s1051" type="#_x0000_t34" style="position:absolute;left:48336;top:33063;width:7310;height:6361;rotation:90;visibility:visible;mso-wrap-style:square" o:connectortype="elbow" o:gfxdata="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" strokecolor="black [3200]" strokeweight="1pt">
-                  <v:stroke startarrow="block" endarrow="block"/>
-                </v:shape>
-                <v:shape id="Elbow Connector 89" o:spid="_x0000_s1052" type="#_x0000_t34" style="position:absolute;left:25734;top:35660;width:5608;height:200;rotation:90;visibility:visible;mso-wrap-style:square" o:connectortype="elbow" o:gfxdata="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" strokecolor="black [3200]" strokeweight="1pt">
-                  <v:stroke startarrow="block" endarrow="block"/>
-                </v:shape>
-                <v:shape id="Elbow Connector 90" o:spid="_x0000_s1053" type="#_x0000_t33" style="position:absolute;left:14001;top:42618;width:9008;height:9569;rotation:180;flip:y;visibility:visible;mso-wrap-style:square" o:connectortype="elbow" o:gfxdata="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" strokecolor="black [3200]" strokeweight="1pt">
-                  <v:stroke startarrow="block" endarrow="block"/>
-                </v:shape>
-                <v:shape id="Elbow Connector 91" o:spid="_x0000_s1054" type="#_x0000_t33" style="position:absolute;left:33867;top:42620;width:4498;height:9659;visibility:visible;mso-wrap-style:square" o:connectortype="elbow" o:gfxdata="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" strokecolor="black [3200]" strokeweight="1pt">
-                  <v:stroke startarrow="block" endarrow="block"/>
-                </v:shape>
-                <v:shape id="Elbow Connector 94" o:spid="_x0000_s1055" type="#_x0000_t34" style="position:absolute;left:28395;top:67499;width:17072;height:2869;rotation:90;visibility:visible;mso-wrap-style:square" o:connectortype="elbow" o:gfxdata="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" strokecolor="black [3200]" strokeweight="1pt">
-                  <v:stroke startarrow="block" endarrow="block"/>
-                </v:shape>
-                <v:shape id="Elbow Connector 4" o:spid="_x0000_s1056" type="#_x0000_t33" style="position:absolute;left:18099;top:23809;width:7184;height:2762;rotation:90;flip:x;visibility:visible;mso-wrap-style:square" o:connectortype="elbow" o:gfxdata="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" strokecolor="black [3200]" strokeweight="1pt">
-                  <v:stroke startarrow="block" endarrow="block"/>
-                </v:shape>
-                <v:shape id="Elbow Connector 6" o:spid="_x0000_s1057" type="#_x0000_t34" style="position:absolute;left:22004;top:63847;width:14602;height:12509;rotation:90;flip:x;visibility:visible;mso-wrap-style:square" o:connectortype="elbow" o:gfxdata="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" strokecolor="black [3200]" strokeweight="1pt">
-                  <v:stroke startarrow="block" endarrow="block"/>
-                </v:shape>
-                <v:shape id="Elbow Connector 19" o:spid="_x0000_s1058" type="#_x0000_t34" style="position:absolute;left:16764;top:77228;width:9461;height:4679;visibility:visible;mso-wrap-style:square" o:connectortype="elbow" o:gfxdata="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" strokecolor="black [3200]" strokeweight="1pt">
+                <v:shape id="Elbow Connector 4" o:spid="_x0000_s1041" type="#_x0000_t33" style="position:absolute;left:18470;top:22951;width:8959;height:6255;rotation:90;flip:x;visibility:visible;mso-wrap-style:square" o:connectortype="elbow" o:gfxdata="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" strokecolor="black [3200]" strokeweight="1pt">
                   <v:stroke startarrow="block" endarrow="block"/>
                 </v:shape>
                 <v:shapetype id="_x0000_t32" coordsize="21600,21600" o:spt="32" o:oned="t" path="m,l21600,21600e" filled="f">
                   <v:path arrowok="t" fillok="f" o:connecttype="none"/>
                   <o:lock v:ext="edit" shapetype="t"/>
                 </v:shapetype>
-                <v:shape id="Straight Arrow Connector 21" o:spid="_x0000_s1059" type="#_x0000_t32" style="position:absolute;left:10350;top:63373;width:318;height:9648;visibility:visible;mso-wrap-style:square" o:connectortype="straight" o:gfxdata="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" strokecolor="black [3200]" strokeweight=".5pt">
+                <v:shape id="Straight Arrow Connector 3" o:spid="_x0000_s1042" type="#_x0000_t32" style="position:absolute;left:31507;top:8509;width:676;height:17989;flip:x;visibility:visible;mso-wrap-style:square" o:connectortype="straight" o:gfxdata="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" strokecolor="black [3200]" strokeweight=".5pt">
                   <v:stroke startarrow="block" endarrow="block" joinstyle="miter"/>
+                </v:shape>
+                <v:shape id="Straight Arrow Connector 5" o:spid="_x0000_s1043" type="#_x0000_t32" style="position:absolute;left:32183;top:8509;width:20046;height:17896;visibility:visible;mso-wrap-style:square" o:connectortype="straight" o:gfxdata="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" strokecolor="black [3200]" strokeweight=".5pt">
+                  <v:stroke startarrow="block" endarrow="block" joinstyle="miter"/>
+                </v:shape>
+                <v:shape id="Elbow Connector 14" o:spid="_x0000_s1044" type="#_x0000_t34" style="position:absolute;left:26581;top:39542;width:10957;height:1111;rotation:90;flip:x;visibility:visible;mso-wrap-style:square" o:connectortype="elbow" o:gfxdata="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" strokecolor="black [3200]" strokeweight=".5pt">
+                  <v:stroke startarrow="block" endarrow="block"/>
+                </v:shape>
+                <v:shape id="Elbow Connector 16" o:spid="_x0000_s1045" type="#_x0000_t34" style="position:absolute;left:15774;top:30458;width:11570;height:19891;rotation:90;visibility:visible;mso-wrap-style:square" o:connectortype="elbow" o:gfxdata="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" adj="10270" strokecolor="black [3200]" strokeweight=".5pt">
+                  <v:stroke startarrow="block" endarrow="block"/>
+                </v:shape>
+                <v:shape id="Elbow Connector 18" o:spid="_x0000_s1046" type="#_x0000_t34" style="position:absolute;left:13530;top:54884;width:12552;height:16385;rotation:90;flip:x;visibility:visible;mso-wrap-style:square" o:connectortype="elbow" o:gfxdata="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" strokecolor="black [3200]" strokeweight=".5pt">
+                  <v:stroke startarrow="block" endarrow="block"/>
+                </v:shape>
+                <v:shape id="Elbow Connector 20" o:spid="_x0000_s1047" type="#_x0000_t34" style="position:absolute;left:23768;top:60505;width:13078;height:4617;rotation:90;visibility:visible;mso-wrap-style:square" o:connectortype="elbow" o:gfxdata="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" strokecolor="black [3200]" strokeweight=".5pt">
+                  <v:stroke startarrow="block" endarrow="block"/>
+                </v:shape>
+                <v:shape id="Elbow Connector 22" o:spid="_x0000_s1048" type="#_x0000_t34" style="position:absolute;left:22830;top:39806;width:34673;height:24116;rotation:90;visibility:visible;mso-wrap-style:square" o:connectortype="elbow" o:gfxdata="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" adj="17620" strokecolor="black [3200]" strokeweight=".5pt">
+                  <v:stroke startarrow="block" endarrow="block"/>
                 </v:shape>
                 <w10:anchorlock/>
               </v:group>
@@ -1675,6 +1174,7 @@
           </mc:Fallback>
         </mc:AlternateContent>
       </w:r>
+      <w:bookmarkStart w:id="0" w:name="_GoBack"/>
       <w:bookmarkEnd w:id="0"/>
     </w:p>
     <w:sectPr>

</xml_diff>